<commit_message>
Added: info about sharing of metadata
</commit_message>
<xml_diff>
--- a/Guidelines/LIM_ToolScan.docx
+++ b/Guidelines/LIM_ToolScan.docx
@@ -139,6 +139,57 @@
           <w:numId w:val="1003"/>
         </w:numPr>
       </w:pPr>
+      <w:hyperlink w:anchor="how-to-share-metadata">
+        <w:r>
+          <w:rPr>
+            <w:rStyle w:val="Hyperlink"/>
+          </w:rPr>
+          <w:t xml:space="preserve">How to share metadata</w:t>
+        </w:r>
+      </w:hyperlink>
+    </w:p>
+    <w:p>
+      <w:pPr>
+        <w:pStyle w:val="Compact"/>
+        <w:numPr>
+          <w:ilvl w:val="3"/>
+          <w:numId w:val="1004"/>
+        </w:numPr>
+      </w:pPr>
+      <w:hyperlink w:anchor="export-metadata">
+        <w:r>
+          <w:rPr>
+            <w:rStyle w:val="Hyperlink"/>
+          </w:rPr>
+          <w:t xml:space="preserve">Export metadata</w:t>
+        </w:r>
+      </w:hyperlink>
+    </w:p>
+    <w:p>
+      <w:pPr>
+        <w:pStyle w:val="Compact"/>
+        <w:numPr>
+          <w:ilvl w:val="3"/>
+          <w:numId w:val="1004"/>
+        </w:numPr>
+      </w:pPr>
+      <w:hyperlink w:anchor="access-via-the-free-viewer">
+        <w:r>
+          <w:rPr>
+            <w:rStyle w:val="Hyperlink"/>
+          </w:rPr>
+          <w:t xml:space="preserve">Access via the free viewer</w:t>
+        </w:r>
+      </w:hyperlink>
+    </w:p>
+    <w:p>
+      <w:pPr>
+        <w:pStyle w:val="Compact"/>
+        <w:numPr>
+          <w:ilvl w:val="2"/>
+          <w:numId w:val="1004"/>
+        </w:numPr>
+      </w:pPr>
       <w:hyperlink w:anchor="readme">
         <w:r>
           <w:rPr>
@@ -198,7 +249,7 @@
         <w:pStyle w:val="Compact"/>
         <w:numPr>
           <w:ilvl w:val="0"/>
-          <w:numId w:val="1004"/>
+          <w:numId w:val="1005"/>
         </w:numPr>
       </w:pPr>
       <w:r>
@@ -210,7 +261,7 @@
         <w:pStyle w:val="Compact"/>
         <w:numPr>
           <w:ilvl w:val="0"/>
-          <w:numId w:val="1004"/>
+          <w:numId w:val="1005"/>
         </w:numPr>
       </w:pPr>
       <w:r>
@@ -265,7 +316,7 @@
       </w:pPr>
     </w:p>
     <w:bookmarkEnd w:id="23"/>
-    <w:bookmarkStart w:id="34" w:name="what-and-how-to-report"/>
+    <w:bookmarkStart w:id="37" w:name="what-and-how-to-report"/>
     <w:p>
       <w:pPr>
         <w:pStyle w:val="Heading1"/>
@@ -560,7 +611,7 @@
       </w:pPr>
     </w:p>
     <w:bookmarkEnd w:id="26"/>
-    <w:bookmarkStart w:id="33" w:name="data-metadata"/>
+    <w:bookmarkStart w:id="36" w:name="data-metadata"/>
     <w:p>
       <w:pPr>
         <w:pStyle w:val="Heading2"/>
@@ -662,7 +713,7 @@
         <w:pStyle w:val="Compact"/>
         <w:numPr>
           <w:ilvl w:val="0"/>
-          <w:numId w:val="1005"/>
+          <w:numId w:val="1006"/>
         </w:numPr>
       </w:pPr>
       <w:r>
@@ -674,7 +725,7 @@
         <w:pStyle w:val="Compact"/>
         <w:numPr>
           <w:ilvl w:val="0"/>
-          <w:numId w:val="1005"/>
+          <w:numId w:val="1006"/>
         </w:numPr>
       </w:pPr>
       <w:r>
@@ -706,15 +757,515 @@
         <w:pStyle w:val="Compact"/>
         <w:numPr>
           <w:ilvl w:val="0"/>
-          <w:numId w:val="1005"/>
+          <w:numId w:val="1006"/>
         </w:numPr>
       </w:pPr>
       <w:r>
+        <w:t xml:space="preserve">For the metadata, there are two possibilities: (1) export them or (2) add them to other metadata fields so that they can be accessed by the free viewer.</w:t>
+      </w:r>
+      <w:r>
+        <w:t xml:space="preserve"> </w:t>
+      </w:r>
+      <w:r>
+        <w:rPr>
+          <w:b/>
+          <w:bCs/>
+        </w:rPr>
+        <w:t xml:space="preserve">I recommend option 1.</w:t>
+      </w:r>
+      <w:r>
+        <w:t xml:space="preserve"> </w:t>
+      </w:r>
+      <w:r>
+        <w:t xml:space="preserve">Details are given in the section</w:t>
+      </w:r>
+      <w:r>
+        <w:t xml:space="preserve"> </w:t>
+      </w:r>
+      <w:hyperlink w:anchor="how-to-share-metadata">
+        <w:r>
+          <w:rPr>
+            <w:rStyle w:val="Hyperlink"/>
+          </w:rPr>
+          <w:t xml:space="preserve">How to share metadata</w:t>
+        </w:r>
+      </w:hyperlink>
+      <w:r>
+        <w:t xml:space="preserve"> </w:t>
+      </w:r>
+      <w:r>
+        <w:t xml:space="preserve">below.</w:t>
+      </w:r>
+    </w:p>
+    <w:bookmarkEnd w:id="30"/>
+    <w:bookmarkStart w:id="33" w:name="how-to-share-metadata"/>
+    <w:p>
+      <w:pPr>
+        <w:pStyle w:val="Heading3"/>
+      </w:pPr>
+      <w:r>
+        <w:t xml:space="preserve">How to share metadata</w:t>
+      </w:r>
+    </w:p>
+    <w:bookmarkStart w:id="31" w:name="export-metadata"/>
+    <w:p>
+      <w:pPr>
+        <w:pStyle w:val="Heading4"/>
+      </w:pPr>
+      <w:r>
+        <w:t xml:space="preserve">Export metadata</w:t>
+      </w:r>
+    </w:p>
+    <w:p>
+      <w:pPr>
+        <w:pStyle w:val="FirstParagraph"/>
+      </w:pPr>
+      <w:r>
+        <w:rPr>
+          <w:b/>
+          <w:bCs/>
+        </w:rPr>
+        <w:t xml:space="preserve">This is the option I recommend.</w:t>
+      </w:r>
+      <w:r>
+        <w:br/>
+      </w:r>
+      <w:r>
         <w:t xml:space="preserve">Export and upload the metadata to CSV or TXT of one of the images. If you have different sets of settings for different sets of images, export and upload one CSV/TXT per set. The goal is to have all settings reported in an open format.</w:t>
       </w:r>
-    </w:p>
-    <w:bookmarkEnd w:id="30"/>
-    <w:bookmarkStart w:id="32" w:name="readme"/>
+      <w:r>
+        <w:br/>
+      </w:r>
+      <w:r>
+        <w:t xml:space="preserve">To do so, open the image properties of the image(s) for which you want to export the metadata and go to the</w:t>
+      </w:r>
+      <w:r>
+        <w:t xml:space="preserve"> </w:t>
+      </w:r>
+      <w:r>
+        <w:rPr>
+          <w:i/>
+          <w:iCs/>
+        </w:rPr>
+        <w:t xml:space="preserve">BalScan/ToolScan/DocuScan metadata</w:t>
+      </w:r>
+      <w:r>
+        <w:t xml:space="preserve"> </w:t>
+      </w:r>
+      <w:r>
+        <w:t xml:space="preserve">tab and select</w:t>
+      </w:r>
+      <w:r>
+        <w:t xml:space="preserve"> </w:t>
+      </w:r>
+      <w:r>
+        <w:rPr>
+          <w:i/>
+          <w:iCs/>
+        </w:rPr>
+        <w:t xml:space="preserve">Export to</w:t>
+      </w:r>
+      <w:r>
+        <w:t xml:space="preserve"> </w:t>
+      </w:r>
+      <w:r>
+        <w:t xml:space="preserve">at the bottom.</w:t>
+      </w:r>
+    </w:p>
+    <w:p>
+      <w:pPr>
+        <w:pStyle w:val="BlockText"/>
+      </w:pPr>
+      <w:r>
+        <w:t xml:space="preserve"> </w:t>
+      </w:r>
+      <w:r>
+        <w:t xml:space="preserve">Metadata tab of the image properties.</w:t>
+      </w:r>
+    </w:p>
+    <w:bookmarkEnd w:id="31"/>
+    <w:bookmarkStart w:id="32" w:name="access-via-the-free-viewer"/>
+    <w:p>
+      <w:pPr>
+        <w:pStyle w:val="Heading4"/>
+      </w:pPr>
+      <w:r>
+        <w:t xml:space="preserve">Access via the free viewer</w:t>
+      </w:r>
+    </w:p>
+    <w:p>
+      <w:pPr>
+        <w:pStyle w:val="FirstParagraph"/>
+      </w:pPr>
+      <w:r>
+        <w:t xml:space="preserve">The free viewer cannot access the metadata in the</w:t>
+      </w:r>
+      <w:r>
+        <w:t xml:space="preserve"> </w:t>
+      </w:r>
+      <w:r>
+        <w:rPr>
+          <w:i/>
+          <w:iCs/>
+        </w:rPr>
+        <w:t xml:space="preserve">BalScan/ToolScan/DocuScan metadata</w:t>
+      </w:r>
+      <w:r>
+        <w:t xml:space="preserve"> </w:t>
+      </w:r>
+      <w:r>
+        <w:t xml:space="preserve">tab of the image properties but it is possible to add this information into the</w:t>
+      </w:r>
+      <w:r>
+        <w:t xml:space="preserve"> </w:t>
+      </w:r>
+      <w:r>
+        <w:rPr>
+          <w:i/>
+          <w:iCs/>
+        </w:rPr>
+        <w:t xml:space="preserve">Text info</w:t>
+      </w:r>
+      <w:r>
+        <w:t xml:space="preserve"> </w:t>
+      </w:r>
+      <w:r>
+        <w:t xml:space="preserve">tab instead, which the free viewer can access.</w:t>
+      </w:r>
+      <w:r>
+        <w:t xml:space="preserve"> </w:t>
+      </w:r>
+      <w:r>
+        <w:rPr>
+          <w:b/>
+          <w:bCs/>
+        </w:rPr>
+        <w:t xml:space="preserve">This should be done for every image.</w:t>
+      </w:r>
+    </w:p>
+    <w:p>
+      <w:pPr>
+        <w:pStyle w:val="BodyText"/>
+      </w:pPr>
+      <w:r>
+        <w:t xml:space="preserve">To do so:</w:t>
+      </w:r>
+      <w:r>
+        <w:br/>
+      </w:r>
+      <w:r>
+        <w:t xml:space="preserve">- Open the image properties</w:t>
+      </w:r>
+      <w:r>
+        <w:t xml:space="preserve"> </w:t>
+      </w:r>
+      <w:r>
+        <w:rPr>
+          <w:b/>
+          <w:bCs/>
+        </w:rPr>
+        <w:t xml:space="preserve">from the</w:t>
+      </w:r>
+      <w:r>
+        <w:rPr>
+          <w:b/>
+          <w:bCs/>
+        </w:rPr>
+        <w:t xml:space="preserve"> </w:t>
+      </w:r>
+      <w:r>
+        <w:rPr>
+          <w:b/>
+          <w:bCs/>
+          <w:i/>
+          <w:iCs/>
+        </w:rPr>
+        <w:t xml:space="preserve">Organizer</w:t>
+      </w:r>
+      <w:r>
+        <w:rPr>
+          <w:b/>
+          <w:bCs/>
+        </w:rPr>
+        <w:t xml:space="preserve"> </w:t>
+      </w:r>
+      <w:r>
+        <w:rPr>
+          <w:b/>
+          <w:bCs/>
+        </w:rPr>
+        <w:t xml:space="preserve">tab of the ToolScan software</w:t>
+      </w:r>
+      <w:r>
+        <w:t xml:space="preserve"> </w:t>
+      </w:r>
+      <w:r>
+        <w:t xml:space="preserve">and go to the tab</w:t>
+      </w:r>
+      <w:r>
+        <w:t xml:space="preserve"> </w:t>
+      </w:r>
+      <w:r>
+        <w:rPr>
+          <w:i/>
+          <w:iCs/>
+        </w:rPr>
+        <w:t xml:space="preserve">Text info</w:t>
+      </w:r>
+      <w:r>
+        <w:t xml:space="preserve"> </w:t>
+      </w:r>
+      <w:r>
+        <w:t xml:space="preserve">- Click on the arrow next to the field</w:t>
+      </w:r>
+      <w:r>
+        <w:t xml:space="preserve"> </w:t>
+      </w:r>
+      <w:r>
+        <w:rPr>
+          <w:i/>
+          <w:iCs/>
+        </w:rPr>
+        <w:t xml:space="preserve">Capturing</w:t>
+      </w:r>
+      <w:r>
+        <w:t xml:space="preserve"> </w:t>
+      </w:r>
+      <w:r>
+        <w:t xml:space="preserve">and select</w:t>
+      </w:r>
+      <w:r>
+        <w:t xml:space="preserve"> </w:t>
+      </w:r>
+      <w:r>
+        <w:rPr>
+          <w:i/>
+          <w:iCs/>
+        </w:rPr>
+        <w:t xml:space="preserve">BalScan/ToolScan/DocuScan metadata</w:t>
+      </w:r>
+      <w:r>
+        <w:t xml:space="preserve"> </w:t>
+      </w:r>
+      <w:r>
+        <w:t xml:space="preserve">- Manually enter the exposure time shown in the tab</w:t>
+      </w:r>
+      <w:r>
+        <w:t xml:space="preserve"> </w:t>
+      </w:r>
+      <w:r>
+        <w:rPr>
+          <w:i/>
+          <w:iCs/>
+        </w:rPr>
+        <w:t xml:space="preserve">BalScan/ToolScan/DocuScan metadata</w:t>
+      </w:r>
+      <w:r>
+        <w:t xml:space="preserve"> </w:t>
+      </w:r>
+      <w:r>
+        <w:t xml:space="preserve">to the field</w:t>
+      </w:r>
+      <w:r>
+        <w:t xml:space="preserve"> </w:t>
+      </w:r>
+      <w:r>
+        <w:rPr>
+          <w:i/>
+          <w:iCs/>
+        </w:rPr>
+        <w:t xml:space="preserve">Sampling</w:t>
+      </w:r>
+      <w:r>
+        <w:t xml:space="preserve"> </w:t>
+      </w:r>
+      <w:r>
+        <w:t xml:space="preserve">of the</w:t>
+      </w:r>
+      <w:r>
+        <w:t xml:space="preserve"> </w:t>
+      </w:r>
+      <w:r>
+        <w:rPr>
+          <w:i/>
+          <w:iCs/>
+        </w:rPr>
+        <w:t xml:space="preserve">Text info</w:t>
+      </w:r>
+      <w:r>
+        <w:t xml:space="preserve"> </w:t>
+      </w:r>
+      <w:r>
+        <w:t xml:space="preserve">tab</w:t>
+      </w:r>
+      <w:r>
+        <w:t xml:space="preserve"> </w:t>
+      </w:r>
+      <w:r>
+        <w:t xml:space="preserve">- Click on</w:t>
+      </w:r>
+      <w:r>
+        <w:t xml:space="preserve"> </w:t>
+      </w:r>
+      <w:r>
+        <w:rPr>
+          <w:i/>
+          <w:iCs/>
+        </w:rPr>
+        <w:t xml:space="preserve">Save</w:t>
+      </w:r>
+    </w:p>
+    <w:p>
+      <w:pPr>
+        <w:pStyle w:val="BlockText"/>
+      </w:pPr>
+      <w:r>
+        <w:t xml:space="preserve"> </w:t>
+      </w:r>
+      <w:r>
+        <w:t xml:space="preserve">Edit metadata of the image properties.</w:t>
+      </w:r>
+    </w:p>
+    <w:p>
+      <w:pPr>
+        <w:pStyle w:val="FirstParagraph"/>
+      </w:pPr>
+      <w:r>
+        <w:t xml:space="preserve">To make it easier and faster, it is possible to edit the default values.</w:t>
+      </w:r>
+      <w:r>
+        <w:br/>
+      </w:r>
+      <w:r>
+        <w:t xml:space="preserve">To do so, click on</w:t>
+      </w:r>
+      <w:r>
+        <w:t xml:space="preserve"> </w:t>
+      </w:r>
+      <w:r>
+        <w:rPr>
+          <w:i/>
+          <w:iCs/>
+        </w:rPr>
+        <w:t xml:space="preserve">Edit defaults</w:t>
+      </w:r>
+      <w:r>
+        <w:t xml:space="preserve"> </w:t>
+      </w:r>
+      <w:r>
+        <w:t xml:space="preserve">in the</w:t>
+      </w:r>
+      <w:r>
+        <w:t xml:space="preserve"> </w:t>
+      </w:r>
+      <w:r>
+        <w:rPr>
+          <w:i/>
+          <w:iCs/>
+        </w:rPr>
+        <w:t xml:space="preserve">Text info</w:t>
+      </w:r>
+      <w:r>
+        <w:t xml:space="preserve"> </w:t>
+      </w:r>
+      <w:r>
+        <w:t xml:space="preserve">tab and add</w:t>
+      </w:r>
+      <w:r>
+        <w:t xml:space="preserve"> </w:t>
+      </w:r>
+      <w:r>
+        <w:rPr>
+          <w:i/>
+          <w:iCs/>
+        </w:rPr>
+        <w:t xml:space="preserve">%BSImageInfo%</w:t>
+      </w:r>
+      <w:r>
+        <w:t xml:space="preserve"> </w:t>
+      </w:r>
+      <w:r>
+        <w:t xml:space="preserve">in the field</w:t>
+      </w:r>
+      <w:r>
+        <w:t xml:space="preserve"> </w:t>
+      </w:r>
+      <w:r>
+        <w:rPr>
+          <w:i/>
+          <w:iCs/>
+        </w:rPr>
+        <w:t xml:space="preserve">Capturing</w:t>
+      </w:r>
+      <w:r>
+        <w:t xml:space="preserve">. Other default values can be added to other fields. Save with</w:t>
+      </w:r>
+      <w:r>
+        <w:t xml:space="preserve"> </w:t>
+      </w:r>
+      <w:r>
+        <w:rPr>
+          <w:i/>
+          <w:iCs/>
+        </w:rPr>
+        <w:t xml:space="preserve">OK</w:t>
+      </w:r>
+      <w:r>
+        <w:t xml:space="preserve">.</w:t>
+      </w:r>
+      <w:r>
+        <w:br/>
+      </w:r>
+      <w:r>
+        <w:t xml:space="preserve">It is now possible to simply click on</w:t>
+      </w:r>
+      <w:r>
+        <w:t xml:space="preserve"> </w:t>
+      </w:r>
+      <w:r>
+        <w:rPr>
+          <w:i/>
+          <w:iCs/>
+        </w:rPr>
+        <w:t xml:space="preserve">Fill by defaults</w:t>
+      </w:r>
+      <w:r>
+        <w:t xml:space="preserve"> </w:t>
+      </w:r>
+      <w:r>
+        <w:t xml:space="preserve">in the</w:t>
+      </w:r>
+      <w:r>
+        <w:t xml:space="preserve"> </w:t>
+      </w:r>
+      <w:r>
+        <w:rPr>
+          <w:i/>
+          <w:iCs/>
+        </w:rPr>
+        <w:t xml:space="preserve">Text info</w:t>
+      </w:r>
+      <w:r>
+        <w:t xml:space="preserve"> </w:t>
+      </w:r>
+      <w:r>
+        <w:t xml:space="preserve">tab. The exposure time must still be entered manually.</w:t>
+      </w:r>
+    </w:p>
+    <w:p>
+      <w:pPr>
+        <w:pStyle w:val="BlockText"/>
+      </w:pPr>
+      <w:r>
+        <w:t xml:space="preserve"> </w:t>
+      </w:r>
+      <w:r>
+        <w:t xml:space="preserve">Edit default metadata of the image properties.</w:t>
+      </w:r>
+    </w:p>
+    <w:bookmarkEnd w:id="32"/>
+    <w:bookmarkEnd w:id="33"/>
+    <w:bookmarkStart w:id="35" w:name="readme"/>
     <w:p>
       <w:pPr>
         <w:pStyle w:val="Heading3"/>
@@ -754,7 +1305,7 @@
       <w:r>
         <w:t xml:space="preserve">The images in original format (ND2) can be opened using the latest version of the free viewer available from the LIM website (</w:t>
       </w:r>
-      <w:hyperlink r:id="rId31">
+      <w:hyperlink r:id="rId34">
         <w:r>
           <w:rPr>
             <w:rStyle w:val="Hyperlink"/>
@@ -763,7 +1314,35 @@
         </w:r>
       </w:hyperlink>
       <w:r>
-        <w:t xml:space="preserve">). The [</w:t>
+        <w:t xml:space="preserve">).”</w:t>
+      </w:r>
+    </w:p>
+    <w:p>
+      <w:pPr>
+        <w:pStyle w:val="BodyText"/>
+      </w:pPr>
+      <w:r>
+        <w:t xml:space="preserve">Depending on the option you chose for the metadata (see section</w:t>
+      </w:r>
+      <w:r>
+        <w:t xml:space="preserve"> </w:t>
+      </w:r>
+      <w:hyperlink w:anchor="how-to-share-metadata">
+        <w:r>
+          <w:rPr>
+            <w:rStyle w:val="Hyperlink"/>
+          </w:rPr>
+          <w:t xml:space="preserve">How to share metadata</w:t>
+        </w:r>
+      </w:hyperlink>
+      <w:r>
+        <w:t xml:space="preserve">), add either:</w:t>
+      </w:r>
+      <w:r>
+        <w:br/>
+      </w:r>
+      <w:r>
+        <w:t xml:space="preserve">“The [</w:t>
       </w:r>
       <w:r>
         <w:rPr>
@@ -789,38 +1368,24 @@
         <w:t xml:space="preserve">TXT</w:t>
       </w:r>
       <w:r>
-        <w:t xml:space="preserve">] file(s) accompanying the images in [</w:t>
-      </w:r>
-      <w:r>
-        <w:rPr>
-          <w:i/>
-          <w:iCs/>
-        </w:rPr>
-        <w:t xml:space="preserve">TIFF</w:t>
-      </w:r>
-      <w:r>
-        <w:t xml:space="preserve"> </w:t>
+        <w:t xml:space="preserve">] file(s) accompanying the images provide(s) the main metadata.”</w:t>
+      </w:r>
+      <w:r>
+        <w:br/>
       </w:r>
       <w:r>
         <w:t xml:space="preserve">or</w:t>
       </w:r>
       <w:r>
-        <w:t xml:space="preserve"> </w:t>
-      </w:r>
-      <w:r>
-        <w:rPr>
-          <w:i/>
-          <w:iCs/>
-        </w:rPr>
-        <w:t xml:space="preserve">PNG</w:t>
-      </w:r>
-      <w:r>
-        <w:t xml:space="preserve">] format provide(s) the main metadata.”</w:t>
-      </w:r>
-    </w:p>
-    <w:bookmarkEnd w:id="32"/>
-    <w:bookmarkEnd w:id="33"/>
-    <w:bookmarkEnd w:id="34"/>
+        <w:br/>
+      </w:r>
+      <w:r>
+        <w:t xml:space="preserve">“The metadata can be accessed via the free viewer in the image properties/information.”</w:t>
+      </w:r>
+    </w:p>
+    <w:bookmarkEnd w:id="35"/>
+    <w:bookmarkEnd w:id="36"/>
+    <w:bookmarkEnd w:id="37"/>
     <w:sectPr/>
   </w:body>
 </w:document>
@@ -1128,6 +1693,9 @@
     <w:abstractNumId w:val="991"/>
   </w:num>
   <w:num w:numId="1004">
+    <w:abstractNumId w:val="991"/>
+  </w:num>
+  <w:num w:numId="1005">
     <w:abstractNumId w:val="99411"/>
     <w:lvlOverride w:ilvl="0">
       <w:startOverride w:val="1"/>
@@ -1157,7 +1725,7 @@
       <w:startOverride w:val="1"/>
     </w:lvlOverride>
   </w:num>
-  <w:num w:numId="1005">
+  <w:num w:numId="1006">
     <w:abstractNumId w:val="991"/>
   </w:num>
 </w:numbering>

</xml_diff>

<commit_message>
Update guidelines following Montero Llopis et al. 2025
</commit_message>
<xml_diff>
--- a/Guidelines/LIM_ToolScan.docx
+++ b/Guidelines/LIM_ToolScan.docx
@@ -187,7 +187,7 @@
         <w:pStyle w:val="Compact"/>
         <w:numPr>
           <w:ilvl w:val="2"/>
-          <w:numId w:val="1004"/>
+          <w:numId w:val="1003"/>
         </w:numPr>
       </w:pPr>
       <w:hyperlink w:anchor="readme">
@@ -316,7 +316,7 @@
       </w:pPr>
     </w:p>
     <w:bookmarkEnd w:id="23"/>
-    <w:bookmarkStart w:id="37" w:name="what-and-how-to-report"/>
+    <w:bookmarkStart w:id="39" w:name="what-and-how-to-report"/>
     <w:p>
       <w:pPr>
         <w:pStyle w:val="Heading1"/>
@@ -325,7 +325,57 @@
         <w:t xml:space="preserve">What and how to report</w:t>
       </w:r>
     </w:p>
-    <w:bookmarkStart w:id="26" w:name="method-section-of-a-paper"/>
+    <w:p>
+      <w:pPr>
+        <w:pStyle w:val="FirstParagraph"/>
+      </w:pPr>
+      <w:r>
+        <w:t xml:space="preserve">Sample preparation is a very important part of any documentation/observation/analysis. I nevertheless left it out here because it is a whole topic in itself. Here, I mention only the information that need to be reported about the microscope images themselves.</w:t>
+      </w:r>
+      <w:r>
+        <w:br/>
+      </w:r>
+      <w:r>
+        <w:t xml:space="preserve">Many settings are important (see</w:t>
+      </w:r>
+      <w:r>
+        <w:t xml:space="preserve"> </w:t>
+      </w:r>
+      <w:hyperlink r:id="rId24">
+        <w:r>
+          <w:rPr>
+            <w:rStyle w:val="Hyperlink"/>
+          </w:rPr>
+          <w:t xml:space="preserve">Minimum Reporting Requirements in the README</w:t>
+        </w:r>
+      </w:hyperlink>
+      <w:r>
+        <w:t xml:space="preserve">) but only a few should be reported in the method section of a paper; the rest must be reported but not necessarily in the method.</w:t>
+      </w:r>
+    </w:p>
+    <w:p>
+      <w:pPr>
+        <w:pStyle w:val="BodyText"/>
+      </w:pPr>
+      <w:r>
+        <w:t xml:space="preserve">These recommendations follow and adapt the Bare Minimal Microscopy Reporting Requirements Checklist (Montero Llopis et al. 2025; see</w:t>
+      </w:r>
+      <w:r>
+        <w:t xml:space="preserve"> </w:t>
+      </w:r>
+      <w:hyperlink r:id="rId25">
+        <w:r>
+          <w:rPr>
+            <w:rStyle w:val="Hyperlink"/>
+          </w:rPr>
+          <w:t xml:space="preserve">reference in the README</w:t>
+        </w:r>
+      </w:hyperlink>
+      <w:r>
+        <w:t xml:space="preserve">).</w:t>
+      </w:r>
+    </w:p>
+    <w:bookmarkStart w:id="28" w:name="method-section-of-a-paper"/>
     <w:p>
       <w:pPr>
         <w:pStyle w:val="Heading2"/>
@@ -352,7 +402,7 @@
       <w:r>
         <w:t xml:space="preserve"> </w:t>
       </w:r>
-      <w:hyperlink r:id="rId24">
+      <w:hyperlink r:id="rId26">
         <w:r>
           <w:rPr>
             <w:rStyle w:val="Hyperlink"/>
@@ -473,7 +523,20 @@
         <w:t xml:space="preserve">stitched</w:t>
       </w:r>
       <w:r>
-        <w:t xml:space="preserve">] images were acquired, with the [</w:t>
+        <w:t xml:space="preserve">,</w:t>
+      </w:r>
+      <w:r>
+        <w:t xml:space="preserve"> </w:t>
+      </w:r>
+      <w:r>
+        <w:rPr>
+          <w:i/>
+          <w:iCs/>
+        </w:rPr>
+        <w:t xml:space="preserve">RTI</w:t>
+      </w:r>
+      <w:r>
+        <w:t xml:space="preserve">] images were acquired, with a 1.48x/0.093 objective, the [</w:t>
       </w:r>
       <w:r>
         <w:rPr>
@@ -544,6 +607,22 @@
         <w:br/>
       </w:r>
       <w:r>
+        <w:t xml:space="preserve">The acquisitions were done using the software LUCIA Forensic v. [</w:t>
+      </w:r>
+      <w:r>
+        <w:rPr>
+          <w:i/>
+          <w:iCs/>
+        </w:rPr>
+        <w:t xml:space="preserve">8.20b1428</w:t>
+      </w:r>
+      <w:r>
+        <w:t xml:space="preserve">] by LIM.</w:t>
+      </w:r>
+      <w:r>
+        <w:br/>
+      </w:r>
+      <w:r>
         <w:t xml:space="preserve">All data in original (ND2) and open ([</w:t>
       </w:r>
       <w:r>
@@ -593,7 +672,7 @@
       <w:r>
         <w:t xml:space="preserve"> </w:t>
       </w:r>
-      <w:hyperlink r:id="rId25">
+      <w:hyperlink r:id="rId27">
         <w:r>
           <w:rPr>
             <w:rStyle w:val="Hyperlink"/>
@@ -610,8 +689,8 @@
         <w:pStyle w:val="BodyText"/>
       </w:pPr>
     </w:p>
-    <w:bookmarkEnd w:id="26"/>
-    <w:bookmarkStart w:id="36" w:name="data-metadata"/>
+    <w:bookmarkEnd w:id="28"/>
+    <w:bookmarkStart w:id="38" w:name="data-metadata"/>
     <w:p>
       <w:pPr>
         <w:pStyle w:val="Heading2"/>
@@ -620,7 +699,7 @@
         <w:t xml:space="preserve">Data &amp; Metadata</w:t>
       </w:r>
     </w:p>
-    <w:bookmarkStart w:id="28" w:name="general"/>
+    <w:bookmarkStart w:id="30" w:name="general"/>
     <w:p>
       <w:pPr>
         <w:pStyle w:val="Heading3"/>
@@ -664,7 +743,7 @@
       <w:r>
         <w:t xml:space="preserve"> </w:t>
       </w:r>
-      <w:hyperlink r:id="rId27">
+      <w:hyperlink r:id="rId29">
         <w:r>
           <w:rPr>
             <w:rStyle w:val="Hyperlink"/>
@@ -698,8 +777,8 @@
         <w:t xml:space="preserve">).</w:t>
       </w:r>
     </w:p>
-    <w:bookmarkEnd w:id="28"/>
-    <w:bookmarkStart w:id="30" w:name="data-to-share"/>
+    <w:bookmarkEnd w:id="30"/>
+    <w:bookmarkStart w:id="32" w:name="data-to-share"/>
     <w:p>
       <w:pPr>
         <w:pStyle w:val="Heading3"/>
@@ -734,7 +813,7 @@
       <w:r>
         <w:t xml:space="preserve"> </w:t>
       </w:r>
-      <w:hyperlink r:id="rId29">
+      <w:hyperlink r:id="rId31">
         <w:r>
           <w:rPr>
             <w:rStyle w:val="Hyperlink"/>
@@ -797,8 +876,8 @@
         <w:t xml:space="preserve">below.</w:t>
       </w:r>
     </w:p>
-    <w:bookmarkEnd w:id="30"/>
-    <w:bookmarkStart w:id="33" w:name="how-to-share-metadata"/>
+    <w:bookmarkEnd w:id="32"/>
+    <w:bookmarkStart w:id="35" w:name="how-to-share-metadata"/>
     <w:p>
       <w:pPr>
         <w:pStyle w:val="Heading3"/>
@@ -807,7 +886,7 @@
         <w:t xml:space="preserve">How to share metadata</w:t>
       </w:r>
     </w:p>
-    <w:bookmarkStart w:id="31" w:name="export-metadata"/>
+    <w:bookmarkStart w:id="33" w:name="export-metadata"/>
     <w:p>
       <w:pPr>
         <w:pStyle w:val="Heading4"/>
@@ -883,8 +962,8 @@
         <w:t xml:space="preserve">Metadata tab of the image properties.</w:t>
       </w:r>
     </w:p>
-    <w:bookmarkEnd w:id="31"/>
-    <w:bookmarkStart w:id="32" w:name="access-via-the-free-viewer"/>
+    <w:bookmarkEnd w:id="33"/>
+    <w:bookmarkStart w:id="34" w:name="access-via-the-free-viewer"/>
     <w:p>
       <w:pPr>
         <w:pStyle w:val="Heading4"/>
@@ -1263,9 +1342,9 @@
         <w:t xml:space="preserve">Edit default metadata of the image properties.</w:t>
       </w:r>
     </w:p>
-    <w:bookmarkEnd w:id="32"/>
-    <w:bookmarkEnd w:id="33"/>
-    <w:bookmarkStart w:id="35" w:name="readme"/>
+    <w:bookmarkEnd w:id="34"/>
+    <w:bookmarkEnd w:id="35"/>
+    <w:bookmarkStart w:id="37" w:name="readme"/>
     <w:p>
       <w:pPr>
         <w:pStyle w:val="Heading3"/>
@@ -1305,7 +1384,7 @@
       <w:r>
         <w:t xml:space="preserve">The images in original format (ND2) can be opened using the latest version of the free viewer available from the LIM website (</w:t>
       </w:r>
-      <w:hyperlink r:id="rId34">
+      <w:hyperlink r:id="rId36">
         <w:r>
           <w:rPr>
             <w:rStyle w:val="Hyperlink"/>
@@ -1383,10 +1462,14 @@
         <w:t xml:space="preserve">“The metadata can be accessed via the free viewer in the image properties/information.”</w:t>
       </w:r>
     </w:p>
-    <w:bookmarkEnd w:id="35"/>
-    <w:bookmarkEnd w:id="36"/>
     <w:bookmarkEnd w:id="37"/>
-    <w:sectPr/>
+    <w:bookmarkEnd w:id="38"/>
+    <w:bookmarkEnd w:id="39"/>
+    <w:sectPr>
+      <w:footnotePr>
+        <w:numRestart w:val="eachSect"/>
+      </w:footnotePr>
+    </w:sectPr>
   </w:body>
 </w:document>
 </file>
@@ -1791,8 +1874,6 @@
     </w:pPr>
     <w:rPr>
       <w:rFonts w:asciiTheme="majorHAnsi" w:cstheme="majorBidi" w:eastAsiaTheme="majorEastAsia" w:hAnsiTheme="majorHAnsi"/>
-      <w:spacing w:val="-10"/>
-      <w:kern w:val="28"/>
       <w:sz w:val="56"/>
       <w:szCs w:val="56"/>
     </w:rPr>
@@ -1805,8 +1886,6 @@
     <w:rsid w:val="00A10FD9"/>
     <w:rPr>
       <w:rFonts w:asciiTheme="majorHAnsi" w:cstheme="majorBidi" w:eastAsiaTheme="majorEastAsia" w:hAnsiTheme="majorHAnsi"/>
-      <w:spacing w:val="-10"/>
-      <w:kern w:val="28"/>
       <w:sz w:val="56"/>
       <w:szCs w:val="56"/>
     </w:rPr>
@@ -1847,23 +1926,31 @@
   </w:style>
   <w:style w:customStyle="1" w:styleId="Author" w:type="paragraph">
     <w:name w:val="Author"/>
+    <w:basedOn w:val="Title"/>
     <w:next w:val="BodyText"/>
     <w:qFormat/>
     <w:pPr>
       <w:keepNext/>
       <w:keepLines/>
-      <w:jc w:val="center"/>
     </w:pPr>
+    <w:rPr>
+      <w:sz w:val="24"/>
+      <w:szCs w:val="24"/>
+    </w:rPr>
   </w:style>
   <w:style w:styleId="Date" w:type="paragraph">
     <w:name w:val="Date"/>
+    <w:basedOn w:val="Title"/>
     <w:next w:val="BodyText"/>
     <w:qFormat/>
     <w:pPr>
       <w:keepNext/>
       <w:keepLines/>
-      <w:jc w:val="center"/>
     </w:pPr>
+    <w:rPr>
+      <w:sz w:val="24"/>
+      <w:szCs w:val="24"/>
+    </w:rPr>
   </w:style>
   <w:style w:customStyle="1" w:styleId="AbstractTitle" w:type="paragraph">
     <w:name w:val="Abstract Title"/>

</xml_diff>